<commit_message>
sorted as per created date in descending order
</commit_message>
<xml_diff>
--- a/README.docx
+++ b/README.docx
@@ -217,7 +217,6 @@
         <w:pStyle w:val="Heading2"/>
       </w:pPr>
       <w:r>
-        <w:lastRenderedPageBreak/>
         <w:t>Clone the Repository</w:t>
       </w:r>
     </w:p>
@@ -257,9 +256,41 @@
     <w:p>
       <w:pPr>
         <w:pStyle w:val="Heading2"/>
-      </w:pPr>
-      <w:r>
-        <w:t>H2 Database Configuration (in application.properties)</w:t>
+        <w:rPr>
+          <w:rFonts w:ascii="Courier New" w:eastAsiaTheme="minorEastAsia" w:hAnsi="Courier New" w:cstheme="minorBidi"/>
+          <w:b w:val="0"/>
+          <w:bCs w:val="0"/>
+          <w:color w:val="auto"/>
+          <w:sz w:val="20"/>
+          <w:szCs w:val="22"/>
+        </w:rPr>
+      </w:pPr>
+      <w:r>
+        <w:lastRenderedPageBreak/>
+        <w:t>H2 Database Configuration (in application.properties</w:t>
+      </w:r>
+      <w:proofErr w:type="gramStart"/>
+      <w:r>
+        <w:t>)</w:t>
+      </w:r>
+      <w:proofErr w:type="gramEnd"/>
+      <w:r>
+        <w:rPr>
+          <w:rFonts w:ascii="Courier New" w:hAnsi="Courier New"/>
+          <w:sz w:val="20"/>
+        </w:rPr>
+        <w:br/>
+      </w:r>
+      <w:r>
+        <w:rPr>
+          <w:rFonts w:ascii="Courier New" w:eastAsiaTheme="minorEastAsia" w:hAnsi="Courier New" w:cstheme="minorBidi"/>
+          <w:b w:val="0"/>
+          <w:bCs w:val="0"/>
+          <w:color w:val="auto"/>
+          <w:sz w:val="20"/>
+          <w:szCs w:val="22"/>
+        </w:rPr>
+        <w:t>spring.datasource.url=jdbc:h2:file:./data/testdb</w:t>
       </w:r>
     </w:p>
     <w:p>
@@ -275,14 +306,7 @@
           <w:rFonts w:ascii="Courier New" w:hAnsi="Courier New"/>
           <w:sz w:val="20"/>
         </w:rPr>
-        <w:br/>
-      </w:r>
-      <w:r>
-        <w:rPr>
-          <w:rFonts w:ascii="Courier New" w:hAnsi="Courier New"/>
-          <w:sz w:val="20"/>
-        </w:rPr>
-        <w:t>spring.datasource.url=jdbc:h2:file:./data/testdb</w:t>
+        <w:t>spring.datasource.driverClassName=org.h2.Driver</w:t>
       </w:r>
     </w:p>
     <w:p>
@@ -298,7 +322,7 @@
           <w:rFonts w:ascii="Courier New" w:hAnsi="Courier New"/>
           <w:sz w:val="20"/>
         </w:rPr>
-        <w:t>spring.datasource.driverClassName=org.h2.Driver</w:t>
+        <w:t>spring.datasource.username=sa</w:t>
       </w:r>
     </w:p>
     <w:p>
@@ -314,7 +338,7 @@
           <w:rFonts w:ascii="Courier New" w:hAnsi="Courier New"/>
           <w:sz w:val="20"/>
         </w:rPr>
-        <w:t>spring.datasource.username=sa</w:t>
+        <w:t>spring.datasource.password=password</w:t>
       </w:r>
     </w:p>
     <w:p>
@@ -330,7 +354,7 @@
           <w:rFonts w:ascii="Courier New" w:hAnsi="Courier New"/>
           <w:sz w:val="20"/>
         </w:rPr>
-        <w:t>spring.datasource.password=password</w:t>
+        <w:t>spring.jpa.hibernate.ddl-auto = update</w:t>
       </w:r>
     </w:p>
     <w:p>
@@ -346,22 +370,6 @@
           <w:rFonts w:ascii="Courier New" w:hAnsi="Courier New"/>
           <w:sz w:val="20"/>
         </w:rPr>
-        <w:t>spring.jpa.hibernate.ddl-auto = update</w:t>
-      </w:r>
-    </w:p>
-    <w:p>
-      <w:pPr>
-        <w:spacing w:after="0"/>
-        <w:rPr>
-          <w:rFonts w:ascii="Courier New" w:hAnsi="Courier New"/>
-          <w:sz w:val="20"/>
-        </w:rPr>
-      </w:pPr>
-      <w:r>
-        <w:rPr>
-          <w:rFonts w:ascii="Courier New" w:hAnsi="Courier New"/>
-          <w:sz w:val="20"/>
-        </w:rPr>
         <w:t>spring.h2.console.enabled=true</w:t>
       </w:r>
     </w:p>
@@ -375,13 +383,6 @@
           <w:sz w:val="20"/>
         </w:rPr>
         <w:t>spring.h2.console.path=/h2-console</w:t>
-      </w:r>
-      <w:r>
-        <w:rPr>
-          <w:rFonts w:ascii="Courier New" w:hAnsi="Courier New"/>
-          <w:sz w:val="20"/>
-        </w:rPr>
-        <w:br/>
       </w:r>
     </w:p>
     <w:p>
@@ -414,6 +415,7 @@
       <w:pPr>
         <w:spacing w:after="0"/>
       </w:pPr>
+      <w:proofErr w:type="spellStart"/>
       <w:proofErr w:type="gramStart"/>
       <w:r>
         <w:rPr>
@@ -422,6 +424,7 @@
         </w:rPr>
         <w:t>mvn</w:t>
       </w:r>
+      <w:proofErr w:type="spellEnd"/>
       <w:proofErr w:type="gramEnd"/>
       <w:r>
         <w:rPr>
@@ -462,6 +465,7 @@
           <w:sz w:val="20"/>
         </w:rPr>
       </w:pPr>
+      <w:proofErr w:type="spellStart"/>
       <w:proofErr w:type="gramStart"/>
       <w:r>
         <w:rPr>
@@ -470,14 +474,24 @@
         </w:rPr>
         <w:t>mvn</w:t>
       </w:r>
+      <w:proofErr w:type="spellEnd"/>
       <w:proofErr w:type="gramEnd"/>
       <w:r>
         <w:rPr>
           <w:rFonts w:ascii="Courier New" w:hAnsi="Courier New"/>
           <w:sz w:val="20"/>
         </w:rPr>
-        <w:t xml:space="preserve"> spring-boot:run</w:t>
-      </w:r>
+        <w:t xml:space="preserve"> </w:t>
+      </w:r>
+      <w:proofErr w:type="spellStart"/>
+      <w:r>
+        <w:rPr>
+          <w:rFonts w:ascii="Courier New" w:hAnsi="Courier New"/>
+          <w:sz w:val="20"/>
+        </w:rPr>
+        <w:t>spring-boot:run</w:t>
+      </w:r>
+      <w:proofErr w:type="spellEnd"/>
     </w:p>
     <w:p>
       <w:pPr>
@@ -569,7 +583,6 @@
         <w:pStyle w:val="Heading3"/>
       </w:pPr>
       <w:r>
-        <w:lastRenderedPageBreak/>
         <w:t>Request Body:</w:t>
       </w:r>
     </w:p>
@@ -679,7 +692,14 @@
           <w:sz w:val="20"/>
         </w:rPr>
         <w:br/>
-        <w:t xml:space="preserve">  "contactPhone": "9876543210"</w:t>
+        <w:t xml:space="preserve"> </w:t>
+      </w:r>
+      <w:r>
+        <w:rPr>
+          <w:rFonts w:ascii="Courier New" w:hAnsi="Courier New"/>
+          <w:sz w:val="20"/>
+        </w:rPr>
+        <w:t xml:space="preserve"> "contactPhone": "9876543210"</w:t>
       </w:r>
       <w:r>
         <w:rPr>
@@ -689,6 +709,34 @@
         <w:br/>
         <w:t>}</w:t>
       </w:r>
+    </w:p>
+    <w:p>
+      <w:pPr>
+        <w:pStyle w:val="Heading3"/>
+      </w:pPr>
+      <w:r>
+        <w:t>Response:</w:t>
+      </w:r>
+    </w:p>
+    <w:p>
+      <w:pPr>
+        <w:spacing w:after="0"/>
+      </w:pPr>
+      <w:r>
+        <w:rPr>
+          <w:rFonts w:ascii="Courier New" w:hAnsi="Courier New"/>
+          <w:b/>
+          <w:sz w:val="20"/>
+        </w:rPr>
+        <w:t>Success</w:t>
+      </w:r>
+      <w:r>
+        <w:rPr>
+          <w:rFonts w:ascii="Courier New" w:hAnsi="Courier New"/>
+          <w:sz w:val="20"/>
+        </w:rPr>
+        <w:t>: Returns the saved training center information.</w:t>
+      </w:r>
       <w:r>
         <w:rPr>
           <w:rFonts w:ascii="Courier New" w:hAnsi="Courier New"/>
@@ -696,33 +744,20 @@
         </w:rPr>
         <w:br/>
       </w:r>
-    </w:p>
-    <w:p>
-      <w:pPr>
-        <w:pStyle w:val="Heading3"/>
-      </w:pPr>
-      <w:r>
-        <w:t>Response:</w:t>
-      </w:r>
-    </w:p>
-    <w:p>
-      <w:pPr>
-        <w:spacing w:after="0"/>
-      </w:pPr>
+      <w:r>
+        <w:rPr>
+          <w:rFonts w:ascii="Courier New" w:hAnsi="Courier New"/>
+          <w:b/>
+          <w:sz w:val="20"/>
+        </w:rPr>
+        <w:t>Validation Errors</w:t>
+      </w:r>
       <w:r>
         <w:rPr>
           <w:rFonts w:ascii="Courier New" w:hAnsi="Courier New"/>
           <w:sz w:val="20"/>
         </w:rPr>
-        <w:t>Success: Returns the saved training center information.</w:t>
-      </w:r>
-      <w:r>
-        <w:rPr>
-          <w:rFonts w:ascii="Courier New" w:hAnsi="Courier New"/>
-          <w:sz w:val="20"/>
-        </w:rPr>
-        <w:br/>
-        <w:t>Validation Errors: Returns appropriate error messages for validation failures.</w:t>
+        <w:t>: Returns appropriate error messages for validation failures.</w:t>
       </w:r>
     </w:p>
     <w:p>
@@ -730,6 +765,7 @@
         <w:pStyle w:val="Heading2"/>
       </w:pPr>
       <w:r>
+        <w:lastRenderedPageBreak/>
         <w:t>Get Training Centers (GET)</w:t>
       </w:r>
     </w:p>
@@ -906,16 +942,15 @@
           <w:sz w:val="20"/>
         </w:rPr>
       </w:pPr>
-      <w:hyperlink r:id="rId6" w:history="1">
-        <w:r>
-          <w:rPr>
-            <w:rStyle w:val="Hyperlink"/>
-            <w:rFonts w:ascii="Courier New" w:hAnsi="Courier New"/>
-            <w:sz w:val="20"/>
-          </w:rPr>
-          <w:t>http://localhost:8080/api/training-centers?cities=Bengaluru,Mumbai&amp;createdOnStart=2024-10-05&amp;createdOnEnd=2024-10-05</w:t>
-        </w:r>
-      </w:hyperlink>
+      <w:r>
+        <w:rPr>
+          <w:rStyle w:val="Hyperlink"/>
+          <w:rFonts w:ascii="Courier New" w:hAnsi="Courier New"/>
+          <w:sz w:val="20"/>
+          <w:u w:val="none"/>
+        </w:rPr>
+        <w:t>http://localhost:8080/api/training-centers?cities=Bengaluru,Mumbai&amp;createdOnStart=2024-10-05&amp;createdOnEnd=2024-10-05</w:t>
+      </w:r>
     </w:p>
     <w:p>
       <w:pPr>
@@ -936,9 +971,17 @@
       <w:r>
         <w:rPr>
           <w:rFonts w:ascii="Courier New" w:hAnsi="Courier New"/>
+          <w:b/>
           <w:sz w:val="20"/>
         </w:rPr>
-        <w:t>Success: Returns List of training cente</w:t>
+        <w:t>Success</w:t>
+      </w:r>
+      <w:r>
+        <w:rPr>
+          <w:rFonts w:ascii="Courier New" w:hAnsi="Courier New"/>
+          <w:sz w:val="20"/>
+        </w:rPr>
+        <w:t>: Returns List of training cente</w:t>
       </w:r>
       <w:r>
         <w:rPr>
@@ -959,23 +1002,24 @@
       <w:r>
         <w:rPr>
           <w:rFonts w:ascii="Courier New" w:hAnsi="Courier New"/>
+          <w:b/>
           <w:sz w:val="20"/>
         </w:rPr>
-        <w:t xml:space="preserve">Errors: </w:t>
+        <w:t>Errors</w:t>
       </w:r>
       <w:r>
         <w:rPr>
           <w:rFonts w:ascii="Courier New" w:hAnsi="Courier New"/>
           <w:sz w:val="20"/>
         </w:rPr>
-        <w:t>Returns appropr</w:t>
+        <w:t xml:space="preserve">: </w:t>
       </w:r>
       <w:r>
         <w:rPr>
           <w:rFonts w:ascii="Courier New" w:hAnsi="Courier New"/>
           <w:sz w:val="20"/>
         </w:rPr>
-        <w:t>iate error message if end date is shorter than start date.</w:t>
+        <w:t>Returns appropriate error message if end date is shorter than start date.</w:t>
       </w:r>
     </w:p>
     <w:p>
@@ -989,26 +1033,17 @@
       <w:r>
         <w:rPr>
           <w:rFonts w:ascii="Courier New" w:hAnsi="Courier New"/>
+          <w:b/>
           <w:sz w:val="20"/>
         </w:rPr>
-        <w:t xml:space="preserve">Note: If cities is null than it will return result for all the cities present in table. If start date is null </w:t>
-      </w:r>
-      <w:bookmarkStart w:id="0" w:name="_GoBack"/>
-      <w:bookmarkEnd w:id="0"/>
+        <w:t>Note</w:t>
+      </w:r>
       <w:r>
         <w:rPr>
           <w:rFonts w:ascii="Courier New" w:hAnsi="Courier New"/>
           <w:sz w:val="20"/>
         </w:rPr>
-        <w:t xml:space="preserve">than it will fetch the very </w:t>
-      </w:r>
-      <w:r>
-        <w:rPr>
-          <w:rFonts w:ascii="Courier New" w:hAnsi="Courier New"/>
-          <w:sz w:val="20"/>
-        </w:rPr>
-        <w:lastRenderedPageBreak/>
-        <w:t>initial date as per table and if end date is null than it will fetch the very latest date from the table.</w:t>
+        <w:t>: If cities is null than it will return result for all the cities present in table. If start date is null than it will fetch the very initial date as per table and if end date is null than it will fetch the very latest date from the table.</w:t>
       </w:r>
     </w:p>
     <w:p>
@@ -1083,13 +1118,6 @@
     <w:p>
       <w:r>
         <w:t>The application includes an ExceptionHandler to manage validation and other exceptions gracefully. On validation failure, the user will receive a descriptive error message.</w:t>
-      </w:r>
-      <w:r>
-        <w:rPr>
-          <w:rFonts w:ascii="Courier New" w:hAnsi="Courier New"/>
-          <w:sz w:val="20"/>
-        </w:rPr>
-        <w:br/>
       </w:r>
     </w:p>
     <w:p>
@@ -1307,6 +1335,7 @@
           <w:rFonts w:ascii="Courier New" w:hAnsi="Courier New"/>
           <w:sz w:val="20"/>
         </w:rPr>
+        <w:lastRenderedPageBreak/>
         <w:t>Handling</w:t>
       </w:r>
       <w:r>
@@ -1345,16 +1374,47 @@
           <w:sz w:val="20"/>
         </w:rPr>
         <w:br/>
-        <w:t xml:space="preserve"> │    │         ├── application.properties   # Application Configuration</w:t>
-      </w:r>
+        <w:t xml:space="preserve"> │    │         ├── </w:t>
+      </w:r>
+      <w:proofErr w:type="spellStart"/>
       <w:r>
         <w:rPr>
           <w:rFonts w:ascii="Courier New" w:hAnsi="Courier New"/>
           <w:sz w:val="20"/>
         </w:rPr>
-        <w:br/>
-        <w:t xml:space="preserve"> │    │         └── data.sql                 # Initial data for H2 (if needed)</w:t>
-      </w:r>
+        <w:t>application.propertie</w:t>
+      </w:r>
+      <w:r>
+        <w:rPr>
+          <w:rFonts w:ascii="Courier New" w:hAnsi="Courier New"/>
+          <w:sz w:val="20"/>
+        </w:rPr>
+        <w:t>s</w:t>
+      </w:r>
+      <w:proofErr w:type="spellEnd"/>
+      <w:r>
+        <w:rPr>
+          <w:rFonts w:ascii="Courier New" w:hAnsi="Courier New"/>
+          <w:sz w:val="20"/>
+        </w:rPr>
+        <w:t xml:space="preserve">   # </w:t>
+      </w:r>
+      <w:proofErr w:type="spellStart"/>
+      <w:r>
+        <w:rPr>
+          <w:rFonts w:ascii="Courier New" w:hAnsi="Courier New"/>
+          <w:sz w:val="20"/>
+        </w:rPr>
+        <w:t>Application</w:t>
+      </w:r>
+      <w:r>
+        <w:rPr>
+          <w:rFonts w:ascii="Courier New" w:hAnsi="Courier New"/>
+          <w:sz w:val="20"/>
+        </w:rPr>
+        <w:t>Configuration</w:t>
+      </w:r>
+      <w:proofErr w:type="spellEnd"/>
       <w:r>
         <w:rPr>
           <w:rFonts w:ascii="Courier New" w:hAnsi="Courier New"/>
@@ -1370,10 +1430,12 @@
         </w:rPr>
         <w:br/>
       </w:r>
+      <w:bookmarkStart w:id="0" w:name="_GoBack"/>
+      <w:bookmarkEnd w:id="0"/>
     </w:p>
     <w:sectPr>
       <w:pgSz w:w="12240" w:h="15840"/>
-      <w:pgMar w:top="1440" w:right="1800" w:bottom="1440" w:left="1800" w:header="720" w:footer="720" w:gutter="0"/>
+      <w:pgMar w:top="720" w:right="720" w:bottom="720" w:left="720" w:header="720" w:footer="720" w:gutter="0"/>
       <w:cols w:space="720"/>
       <w:docGrid w:linePitch="360"/>
     </w:sectPr>
@@ -13482,7 +13544,7 @@
 </file>
 
 <file path=customXml/itemProps1.xml><?xml version="1.0" encoding="utf-8"?>
-<ds:datastoreItem xmlns:ds="http://schemas.openxmlformats.org/officeDocument/2006/customXml" ds:itemID="{ABFABD16-3355-4011-99F4-32D790F16BAA}">
+<ds:datastoreItem xmlns:ds="http://schemas.openxmlformats.org/officeDocument/2006/customXml" ds:itemID="{BDF00093-A327-4FC1-B88E-D54918F722DE}">
   <ds:schemaRefs>
     <ds:schemaRef ds:uri="http://schemas.openxmlformats.org/officeDocument/2006/bibliography"/>
   </ds:schemaRefs>

</xml_diff>